<commit_message>
changes in to do
</commit_message>
<xml_diff>
--- a/todo-doc.docx
+++ b/todo-doc.docx
@@ -115,8 +115,15 @@
       <w:r>
         <w:rPr>
           <w:color w:val="4472C4" w:themeColor="accent1"/>
-        </w:rPr>
-        <w:t xml:space="preserve">Change the Splash Screen </w:t>
+          <w:highlight w:val="green"/>
+        </w:rPr>
+        <w:t>Change the Splash Screen</w:t>
+      </w:r>
+      <w:r>
+        <w:rPr>
+          <w:color w:val="4472C4" w:themeColor="accent1"/>
+        </w:rPr>
+        <w:t xml:space="preserve"> </w:t>
       </w:r>
       <w:r>
         <w:rPr>

</xml_diff>